<commit_message>
Lab4: expanded Use Case Diagram and glossary, and added restriction to length of task name (40 characters)
</commit_message>
<xml_diff>
--- a/OOP/Lab4_Diagrams/Глосарій.docx
+++ b/OOP/Lab4_Diagrams/Глосарій.docx
@@ -5,29 +5,51 @@
     <w:p>
       <w:pPr>
         <w:rPr>
+          <w:rFonts w:ascii="Times New Roman" w:hAnsi="Times New Roman" w:cs="Times New Roman"/>
+          <w:sz w:val="28"/>
+          <w:szCs w:val="28"/>
           <w:lang w:val="uk-UA"/>
         </w:rPr>
       </w:pPr>
       <w:r>
         <w:rPr>
+          <w:rFonts w:ascii="Times New Roman" w:hAnsi="Times New Roman" w:cs="Times New Roman"/>
+          <w:sz w:val="28"/>
+          <w:szCs w:val="28"/>
           <w:lang w:val="uk-UA"/>
         </w:rPr>
         <w:t xml:space="preserve">Застосунок </w:t>
       </w:r>
       <w:r>
+        <w:rPr>
+          <w:rFonts w:ascii="Times New Roman" w:hAnsi="Times New Roman" w:cs="Times New Roman"/>
+          <w:sz w:val="28"/>
+          <w:szCs w:val="28"/>
+        </w:rPr>
         <w:t>(</w:t>
       </w:r>
       <w:r>
         <w:rPr>
+          <w:rFonts w:ascii="Times New Roman" w:hAnsi="Times New Roman" w:cs="Times New Roman"/>
+          <w:sz w:val="28"/>
+          <w:szCs w:val="28"/>
           <w:lang w:val="en-US"/>
         </w:rPr>
         <w:t>application</w:t>
       </w:r>
       <w:r>
+        <w:rPr>
+          <w:rFonts w:ascii="Times New Roman" w:hAnsi="Times New Roman" w:cs="Times New Roman"/>
+          <w:sz w:val="28"/>
+          <w:szCs w:val="28"/>
+        </w:rPr>
         <w:t xml:space="preserve">) – </w:t>
       </w:r>
       <w:r>
         <w:rPr>
+          <w:rFonts w:ascii="Times New Roman" w:hAnsi="Times New Roman" w:cs="Times New Roman"/>
+          <w:sz w:val="28"/>
+          <w:szCs w:val="28"/>
           <w:lang w:val="uk-UA"/>
         </w:rPr>
         <w:t>продукт програмного коду з графічним інтерфейсом, який реалізовує потрібну функціональність.</w:t>
@@ -36,29 +58,44 @@
     <w:p>
       <w:pPr>
         <w:rPr>
+          <w:rFonts w:ascii="Times New Roman" w:hAnsi="Times New Roman" w:cs="Times New Roman"/>
+          <w:sz w:val="28"/>
+          <w:szCs w:val="28"/>
           <w:lang w:val="uk-UA"/>
         </w:rPr>
       </w:pPr>
       <w:r>
         <w:rPr>
+          <w:rFonts w:ascii="Times New Roman" w:hAnsi="Times New Roman" w:cs="Times New Roman"/>
+          <w:sz w:val="28"/>
+          <w:szCs w:val="28"/>
           <w:lang w:val="en-US"/>
         </w:rPr>
         <w:t>User</w:t>
       </w:r>
       <w:r>
         <w:rPr>
+          <w:rFonts w:ascii="Times New Roman" w:hAnsi="Times New Roman" w:cs="Times New Roman"/>
+          <w:sz w:val="28"/>
+          <w:szCs w:val="28"/>
           <w:lang w:val="uk-UA"/>
         </w:rPr>
         <w:t xml:space="preserve"> (користувач) </w:t>
       </w:r>
       <w:r>
         <w:rPr>
+          <w:rFonts w:ascii="Times New Roman" w:hAnsi="Times New Roman" w:cs="Times New Roman"/>
+          <w:sz w:val="28"/>
+          <w:szCs w:val="28"/>
           <w:lang w:val="uk-UA"/>
         </w:rPr>
         <w:t>–</w:t>
       </w:r>
       <w:r>
         <w:rPr>
+          <w:rFonts w:ascii="Times New Roman" w:hAnsi="Times New Roman" w:cs="Times New Roman"/>
+          <w:sz w:val="28"/>
+          <w:szCs w:val="28"/>
           <w:lang w:val="uk-UA"/>
         </w:rPr>
         <w:t xml:space="preserve"> будь-хто, хто знаходиться у застосунку, робить якісь дії.</w:t>
@@ -67,69 +104,996 @@
     <w:p>
       <w:pPr>
         <w:rPr>
+          <w:rFonts w:ascii="Times New Roman" w:hAnsi="Times New Roman" w:cs="Times New Roman"/>
+          <w:sz w:val="28"/>
+          <w:szCs w:val="28"/>
           <w:lang w:val="uk-UA"/>
         </w:rPr>
       </w:pPr>
       <w:r>
         <w:rPr>
-          <w:lang w:val="en-US"/>
-        </w:rPr>
-        <w:t>Project</w:t>
-      </w:r>
-      <w:r>
-        <w:t xml:space="preserve"> (</w:t>
-      </w:r>
-      <w:r>
-        <w:rPr>
-          <w:lang w:val="uk-UA"/>
-        </w:rPr>
-        <w:t>проект) – об</w:t>
-      </w:r>
-      <w:r>
-        <w:t>’</w:t>
-      </w:r>
-      <w:proofErr w:type="spellStart"/>
-      <w:r>
-        <w:rPr>
-          <w:lang w:val="uk-UA"/>
-        </w:rPr>
-        <w:t>єкт</w:t>
-      </w:r>
-      <w:proofErr w:type="spellEnd"/>
-      <w:r>
-        <w:rPr>
-          <w:lang w:val="uk-UA"/>
-        </w:rPr>
-        <w:t xml:space="preserve"> з назвою у застосунку, який містить у собі задачі, довжина назви проекту обмежена 40(</w:t>
-      </w:r>
-      <w:r>
-        <w:t>?)</w:t>
-      </w:r>
-      <w:r>
-        <w:rPr>
-          <w:lang w:val="uk-UA"/>
-        </w:rPr>
-        <w:t xml:space="preserve"> символами, назва проекту не може містити</w:t>
-      </w:r>
-      <w:r>
-        <w:rPr>
-          <w:lang w:val="uk-UA"/>
-        </w:rPr>
-        <w:t xml:space="preserve"> символи: </w:t>
-      </w:r>
-      <w:r>
-        <w:rPr>
+          <w:rFonts w:ascii="Times New Roman" w:hAnsi="Times New Roman" w:cs="Times New Roman"/>
+          <w:sz w:val="28"/>
+          <w:szCs w:val="28"/>
+          <w:lang w:val="en-US"/>
+        </w:rPr>
+        <w:t>Work</w:t>
+      </w:r>
+      <w:r>
+        <w:rPr>
+          <w:rFonts w:ascii="Times New Roman" w:hAnsi="Times New Roman" w:cs="Times New Roman"/>
+          <w:sz w:val="28"/>
+          <w:szCs w:val="28"/>
+          <w:lang w:val="uk-UA"/>
+        </w:rPr>
+        <w:t xml:space="preserve"> </w:t>
+      </w:r>
+      <w:r>
+        <w:rPr>
+          <w:rFonts w:ascii="Times New Roman" w:hAnsi="Times New Roman" w:cs="Times New Roman"/>
+          <w:sz w:val="28"/>
+          <w:szCs w:val="28"/>
+          <w:lang w:val="en-US"/>
+        </w:rPr>
+        <w:t>timer</w:t>
+      </w:r>
+      <w:r>
+        <w:rPr>
+          <w:rFonts w:ascii="Times New Roman" w:hAnsi="Times New Roman" w:cs="Times New Roman"/>
+          <w:sz w:val="28"/>
+          <w:szCs w:val="28"/>
+          <w:lang w:val="uk-UA"/>
+        </w:rPr>
+        <w:t xml:space="preserve"> </w:t>
+      </w:r>
+      <w:r>
+        <w:rPr>
+          <w:rFonts w:ascii="Times New Roman" w:hAnsi="Times New Roman" w:cs="Times New Roman"/>
+          <w:sz w:val="28"/>
+          <w:szCs w:val="28"/>
+          <w:lang w:val="uk-UA"/>
+        </w:rPr>
+        <w:t xml:space="preserve">(таймер роботи) </w:t>
+      </w:r>
+      <w:r>
+        <w:rPr>
+          <w:rFonts w:ascii="Times New Roman" w:hAnsi="Times New Roman" w:cs="Times New Roman"/>
+          <w:sz w:val="28"/>
+          <w:szCs w:val="28"/>
+          <w:lang w:val="uk-UA"/>
+        </w:rPr>
+        <w:t>– таймер під час якого, користувачу пропонується працювати</w:t>
+      </w:r>
+      <w:r>
+        <w:rPr>
+          <w:rFonts w:ascii="Times New Roman" w:hAnsi="Times New Roman" w:cs="Times New Roman"/>
+          <w:sz w:val="28"/>
+          <w:szCs w:val="28"/>
+          <w:lang w:val="uk-UA"/>
+        </w:rPr>
+        <w:t>, користувач не може його поставити на паузу, тільки зупинити (</w:t>
+      </w:r>
+      <w:r>
+        <w:rPr>
+          <w:rFonts w:ascii="Times New Roman" w:hAnsi="Times New Roman" w:cs="Times New Roman"/>
+          <w:sz w:val="28"/>
+          <w:szCs w:val="28"/>
+          <w:lang w:val="en-US"/>
+        </w:rPr>
+        <w:t>stop</w:t>
+      </w:r>
+      <w:r>
+        <w:rPr>
+          <w:rFonts w:ascii="Times New Roman" w:hAnsi="Times New Roman" w:cs="Times New Roman"/>
+          <w:sz w:val="28"/>
+          <w:szCs w:val="28"/>
+          <w:lang w:val="uk-UA"/>
+        </w:rPr>
+        <w:t xml:space="preserve">) його, причому </w:t>
+      </w:r>
+      <w:r>
+        <w:rPr>
+          <w:rFonts w:ascii="Times New Roman" w:hAnsi="Times New Roman" w:cs="Times New Roman"/>
+          <w:sz w:val="28"/>
+          <w:szCs w:val="28"/>
+          <w:lang w:val="uk-UA"/>
+        </w:rPr>
+        <w:t>час до кінця таймеру встановиться на початковий, а час, який працював цей таймер не буде врахований</w:t>
+      </w:r>
+      <w:r>
+        <w:rPr>
+          <w:rFonts w:ascii="Times New Roman" w:hAnsi="Times New Roman" w:cs="Times New Roman"/>
+          <w:sz w:val="28"/>
+          <w:szCs w:val="28"/>
           <w:lang w:val="uk-UA"/>
         </w:rPr>
         <w:t>.</w:t>
+      </w:r>
+    </w:p>
+    <w:p>
+      <w:pPr>
+        <w:rPr>
+          <w:rFonts w:ascii="Times New Roman" w:hAnsi="Times New Roman" w:cs="Times New Roman"/>
+          <w:sz w:val="28"/>
+          <w:szCs w:val="28"/>
+          <w:lang w:val="uk-UA"/>
+        </w:rPr>
+      </w:pPr>
+      <w:r>
+        <w:rPr>
+          <w:rFonts w:ascii="Times New Roman" w:hAnsi="Times New Roman" w:cs="Times New Roman"/>
+          <w:sz w:val="28"/>
+          <w:szCs w:val="28"/>
+          <w:lang w:val="en-US"/>
+        </w:rPr>
+        <w:t>Break</w:t>
+      </w:r>
+      <w:r>
+        <w:rPr>
+          <w:rFonts w:ascii="Times New Roman" w:hAnsi="Times New Roman" w:cs="Times New Roman"/>
+          <w:sz w:val="28"/>
+          <w:szCs w:val="28"/>
+          <w:lang w:val="uk-UA"/>
+        </w:rPr>
+        <w:t xml:space="preserve"> </w:t>
+      </w:r>
+      <w:r>
+        <w:rPr>
+          <w:rFonts w:ascii="Times New Roman" w:hAnsi="Times New Roman" w:cs="Times New Roman"/>
+          <w:sz w:val="28"/>
+          <w:szCs w:val="28"/>
+          <w:lang w:val="en-US"/>
+        </w:rPr>
+        <w:t>timer</w:t>
+      </w:r>
+      <w:r>
+        <w:rPr>
+          <w:rFonts w:ascii="Times New Roman" w:hAnsi="Times New Roman" w:cs="Times New Roman"/>
+          <w:sz w:val="28"/>
+          <w:szCs w:val="28"/>
+          <w:lang w:val="uk-UA"/>
+        </w:rPr>
+        <w:t xml:space="preserve"> </w:t>
+      </w:r>
+      <w:r>
+        <w:rPr>
+          <w:rFonts w:ascii="Times New Roman" w:hAnsi="Times New Roman" w:cs="Times New Roman"/>
+          <w:sz w:val="28"/>
+          <w:szCs w:val="28"/>
+          <w:lang w:val="uk-UA"/>
+        </w:rPr>
+        <w:t xml:space="preserve">(таймер перерви) </w:t>
+      </w:r>
+      <w:r>
+        <w:rPr>
+          <w:rFonts w:ascii="Times New Roman" w:hAnsi="Times New Roman" w:cs="Times New Roman"/>
+          <w:sz w:val="28"/>
+          <w:szCs w:val="28"/>
+          <w:lang w:val="uk-UA"/>
+        </w:rPr>
+        <w:t xml:space="preserve">– таймер під час якого, користувачу пропонується </w:t>
+      </w:r>
+      <w:r>
+        <w:rPr>
+          <w:rFonts w:ascii="Times New Roman" w:hAnsi="Times New Roman" w:cs="Times New Roman"/>
+          <w:sz w:val="28"/>
+          <w:szCs w:val="28"/>
+          <w:lang w:val="uk-UA"/>
+        </w:rPr>
+        <w:t>відпочивати</w:t>
+      </w:r>
+      <w:r>
+        <w:rPr>
+          <w:rFonts w:ascii="Times New Roman" w:hAnsi="Times New Roman" w:cs="Times New Roman"/>
+          <w:sz w:val="28"/>
+          <w:szCs w:val="28"/>
+          <w:lang w:val="uk-UA"/>
+        </w:rPr>
+        <w:t xml:space="preserve"> (зробити перерву)</w:t>
+      </w:r>
+      <w:r>
+        <w:rPr>
+          <w:rFonts w:ascii="Times New Roman" w:hAnsi="Times New Roman" w:cs="Times New Roman"/>
+          <w:sz w:val="28"/>
+          <w:szCs w:val="28"/>
+          <w:lang w:val="uk-UA"/>
+        </w:rPr>
+        <w:t xml:space="preserve">, </w:t>
+      </w:r>
+      <w:r>
+        <w:rPr>
+          <w:rFonts w:ascii="Times New Roman" w:hAnsi="Times New Roman" w:cs="Times New Roman"/>
+          <w:sz w:val="28"/>
+          <w:szCs w:val="28"/>
+          <w:lang w:val="uk-UA"/>
+        </w:rPr>
+        <w:t xml:space="preserve">користувач не може його поставити на паузу, тільки </w:t>
+      </w:r>
+      <w:r>
+        <w:rPr>
+          <w:rFonts w:ascii="Times New Roman" w:hAnsi="Times New Roman" w:cs="Times New Roman"/>
+          <w:sz w:val="28"/>
+          <w:szCs w:val="28"/>
+          <w:lang w:val="uk-UA"/>
+        </w:rPr>
+        <w:t xml:space="preserve">пропустити </w:t>
+      </w:r>
+      <w:r>
+        <w:rPr>
+          <w:rFonts w:ascii="Times New Roman" w:hAnsi="Times New Roman" w:cs="Times New Roman"/>
+          <w:sz w:val="28"/>
+          <w:szCs w:val="28"/>
+          <w:lang w:val="uk-UA"/>
+        </w:rPr>
+        <w:t>(</w:t>
+      </w:r>
+      <w:r>
+        <w:rPr>
+          <w:rFonts w:ascii="Times New Roman" w:hAnsi="Times New Roman" w:cs="Times New Roman"/>
+          <w:sz w:val="28"/>
+          <w:szCs w:val="28"/>
+          <w:lang w:val="en-US"/>
+        </w:rPr>
+        <w:t>s</w:t>
+      </w:r>
+      <w:r>
+        <w:rPr>
+          <w:rFonts w:ascii="Times New Roman" w:hAnsi="Times New Roman" w:cs="Times New Roman"/>
+          <w:sz w:val="28"/>
+          <w:szCs w:val="28"/>
+          <w:lang w:val="en-US"/>
+        </w:rPr>
+        <w:t>kip</w:t>
+      </w:r>
+      <w:r>
+        <w:rPr>
+          <w:rFonts w:ascii="Times New Roman" w:hAnsi="Times New Roman" w:cs="Times New Roman"/>
+          <w:sz w:val="28"/>
+          <w:szCs w:val="28"/>
+          <w:lang w:val="uk-UA"/>
+        </w:rPr>
+        <w:t>) його</w:t>
+      </w:r>
+      <w:r>
+        <w:rPr>
+          <w:rFonts w:ascii="Times New Roman" w:hAnsi="Times New Roman" w:cs="Times New Roman"/>
+          <w:sz w:val="28"/>
+          <w:szCs w:val="28"/>
+          <w:lang w:val="uk-UA"/>
+        </w:rPr>
+        <w:t xml:space="preserve">, тоді пропонується почати новий </w:t>
+      </w:r>
+      <w:r>
+        <w:rPr>
+          <w:rFonts w:ascii="Times New Roman" w:hAnsi="Times New Roman" w:cs="Times New Roman"/>
+          <w:sz w:val="28"/>
+          <w:szCs w:val="28"/>
+          <w:lang w:val="en-US"/>
+        </w:rPr>
+        <w:t>work</w:t>
+      </w:r>
+      <w:r>
+        <w:rPr>
+          <w:rFonts w:ascii="Times New Roman" w:hAnsi="Times New Roman" w:cs="Times New Roman"/>
+          <w:sz w:val="28"/>
+          <w:szCs w:val="28"/>
+          <w:lang w:val="uk-UA"/>
+        </w:rPr>
+        <w:t xml:space="preserve"> </w:t>
+      </w:r>
+      <w:r>
+        <w:rPr>
+          <w:rFonts w:ascii="Times New Roman" w:hAnsi="Times New Roman" w:cs="Times New Roman"/>
+          <w:sz w:val="28"/>
+          <w:szCs w:val="28"/>
+          <w:lang w:val="en-US"/>
+        </w:rPr>
+        <w:t>timer</w:t>
+      </w:r>
+      <w:r>
+        <w:rPr>
+          <w:rFonts w:ascii="Times New Roman" w:hAnsi="Times New Roman" w:cs="Times New Roman"/>
+          <w:sz w:val="28"/>
+          <w:szCs w:val="28"/>
+          <w:lang w:val="uk-UA"/>
+        </w:rPr>
+        <w:t>.</w:t>
+      </w:r>
+    </w:p>
+    <w:p>
+      <w:pPr>
+        <w:rPr>
+          <w:rFonts w:ascii="Times New Roman" w:hAnsi="Times New Roman" w:cs="Times New Roman"/>
+          <w:sz w:val="28"/>
+          <w:szCs w:val="28"/>
+          <w:lang w:val="uk-UA"/>
+        </w:rPr>
+      </w:pPr>
+      <w:r>
+        <w:rPr>
+          <w:rFonts w:ascii="Times New Roman" w:hAnsi="Times New Roman" w:cs="Times New Roman"/>
+          <w:sz w:val="28"/>
+          <w:szCs w:val="28"/>
+          <w:lang w:val="en-US"/>
+        </w:rPr>
+        <w:t>Pomodoro</w:t>
+      </w:r>
+      <w:r>
+        <w:rPr>
+          <w:rFonts w:ascii="Times New Roman" w:hAnsi="Times New Roman" w:cs="Times New Roman"/>
+          <w:sz w:val="28"/>
+          <w:szCs w:val="28"/>
+          <w:lang w:val="uk-UA"/>
+        </w:rPr>
+        <w:t xml:space="preserve"> (помідор) (як одиниця виміру) </w:t>
+      </w:r>
+      <w:r>
+        <w:rPr>
+          <w:rFonts w:ascii="Times New Roman" w:hAnsi="Times New Roman" w:cs="Times New Roman"/>
+          <w:sz w:val="28"/>
+          <w:szCs w:val="28"/>
+          <w:lang w:val="uk-UA"/>
+        </w:rPr>
+        <w:t>–</w:t>
+      </w:r>
+      <w:r>
+        <w:rPr>
+          <w:rFonts w:ascii="Times New Roman" w:hAnsi="Times New Roman" w:cs="Times New Roman"/>
+          <w:sz w:val="28"/>
+          <w:szCs w:val="28"/>
+          <w:lang w:val="uk-UA"/>
+        </w:rPr>
+        <w:t xml:space="preserve"> </w:t>
+      </w:r>
+      <w:r>
+        <w:rPr>
+          <w:rStyle w:val="jlqj4b"/>
+          <w:rFonts w:ascii="Times New Roman" w:hAnsi="Times New Roman" w:cs="Times New Roman"/>
+          <w:sz w:val="28"/>
+          <w:szCs w:val="28"/>
+          <w:lang w:val="uk-UA"/>
+        </w:rPr>
+        <w:t>н</w:t>
       </w:r>
       <w:bookmarkStart w:id="0" w:name="_GoBack"/>
       <w:bookmarkEnd w:id="0"/>
       <w:r>
         <w:rPr>
-          <w:lang w:val="uk-UA"/>
-        </w:rPr>
-        <w:t xml:space="preserve"> </w:t>
+          <w:rStyle w:val="jlqj4b"/>
+          <w:rFonts w:ascii="Times New Roman" w:hAnsi="Times New Roman" w:cs="Times New Roman"/>
+          <w:sz w:val="28"/>
+          <w:szCs w:val="28"/>
+          <w:lang w:val="uk-UA"/>
+        </w:rPr>
+        <w:t>еподільна</w:t>
+      </w:r>
+      <w:r>
+        <w:rPr>
+          <w:rStyle w:val="jlqj4b"/>
+          <w:rFonts w:ascii="Times New Roman" w:hAnsi="Times New Roman" w:cs="Times New Roman"/>
+          <w:sz w:val="28"/>
+          <w:szCs w:val="28"/>
+          <w:lang w:val="uk-UA"/>
+        </w:rPr>
+        <w:t xml:space="preserve"> </w:t>
+      </w:r>
+      <w:r>
+        <w:rPr>
+          <w:rFonts w:ascii="Times New Roman" w:hAnsi="Times New Roman" w:cs="Times New Roman"/>
+          <w:sz w:val="28"/>
+          <w:szCs w:val="28"/>
+          <w:lang w:val="uk-UA"/>
+        </w:rPr>
+        <w:t xml:space="preserve">величина, одна одиниця – </w:t>
+      </w:r>
+      <w:r>
+        <w:rPr>
+          <w:rFonts w:ascii="Times New Roman" w:hAnsi="Times New Roman" w:cs="Times New Roman"/>
+          <w:sz w:val="28"/>
+          <w:szCs w:val="28"/>
+          <w:lang w:val="uk-UA"/>
+        </w:rPr>
+        <w:t>тривалість (</w:t>
+      </w:r>
+      <w:r>
+        <w:rPr>
+          <w:rFonts w:ascii="Times New Roman" w:hAnsi="Times New Roman" w:cs="Times New Roman"/>
+          <w:sz w:val="28"/>
+          <w:szCs w:val="28"/>
+          <w:lang w:val="en-US"/>
+        </w:rPr>
+        <w:t>duration</w:t>
+      </w:r>
+      <w:r>
+        <w:rPr>
+          <w:rFonts w:ascii="Times New Roman" w:hAnsi="Times New Roman" w:cs="Times New Roman"/>
+          <w:sz w:val="28"/>
+          <w:szCs w:val="28"/>
+          <w:lang w:val="uk-UA"/>
+        </w:rPr>
+        <w:t xml:space="preserve">) </w:t>
+      </w:r>
+      <w:r>
+        <w:rPr>
+          <w:rFonts w:ascii="Times New Roman" w:hAnsi="Times New Roman" w:cs="Times New Roman"/>
+          <w:sz w:val="28"/>
+          <w:szCs w:val="28"/>
+          <w:lang w:val="uk-UA"/>
+        </w:rPr>
+        <w:t>повністю відпрацьован</w:t>
+      </w:r>
+      <w:r>
+        <w:rPr>
+          <w:rFonts w:ascii="Times New Roman" w:hAnsi="Times New Roman" w:cs="Times New Roman"/>
+          <w:sz w:val="28"/>
+          <w:szCs w:val="28"/>
+          <w:lang w:val="uk-UA"/>
+        </w:rPr>
+        <w:t>ого</w:t>
+      </w:r>
+      <w:r>
+        <w:rPr>
+          <w:rFonts w:ascii="Times New Roman" w:hAnsi="Times New Roman" w:cs="Times New Roman"/>
+          <w:sz w:val="28"/>
+          <w:szCs w:val="28"/>
+          <w:lang w:val="uk-UA"/>
+        </w:rPr>
+        <w:t xml:space="preserve"> </w:t>
+      </w:r>
+      <w:r>
+        <w:rPr>
+          <w:rFonts w:ascii="Times New Roman" w:hAnsi="Times New Roman" w:cs="Times New Roman"/>
+          <w:sz w:val="28"/>
+          <w:szCs w:val="28"/>
+          <w:lang w:val="en-US"/>
+        </w:rPr>
+        <w:t>work</w:t>
+      </w:r>
+      <w:r>
+        <w:rPr>
+          <w:rFonts w:ascii="Times New Roman" w:hAnsi="Times New Roman" w:cs="Times New Roman"/>
+          <w:sz w:val="28"/>
+          <w:szCs w:val="28"/>
+          <w:lang w:val="uk-UA"/>
+        </w:rPr>
+        <w:t xml:space="preserve"> </w:t>
+      </w:r>
+      <w:r>
+        <w:rPr>
+          <w:rFonts w:ascii="Times New Roman" w:hAnsi="Times New Roman" w:cs="Times New Roman"/>
+          <w:sz w:val="28"/>
+          <w:szCs w:val="28"/>
+          <w:lang w:val="en-US"/>
+        </w:rPr>
+        <w:t>timer</w:t>
+      </w:r>
+      <w:r>
+        <w:rPr>
+          <w:rFonts w:ascii="Times New Roman" w:hAnsi="Times New Roman" w:cs="Times New Roman"/>
+          <w:sz w:val="28"/>
+          <w:szCs w:val="28"/>
+          <w:lang w:val="uk-UA"/>
+        </w:rPr>
+        <w:t>.</w:t>
+      </w:r>
+    </w:p>
+    <w:p>
+      <w:pPr>
+        <w:rPr>
+          <w:rFonts w:ascii="Times New Roman" w:hAnsi="Times New Roman" w:cs="Times New Roman"/>
+          <w:sz w:val="28"/>
+          <w:szCs w:val="28"/>
+          <w:lang w:val="uk-UA"/>
+        </w:rPr>
+      </w:pPr>
+      <w:r>
+        <w:rPr>
+          <w:rFonts w:ascii="Times New Roman" w:hAnsi="Times New Roman" w:cs="Times New Roman"/>
+          <w:sz w:val="28"/>
+          <w:szCs w:val="28"/>
+          <w:lang w:val="en-US"/>
+        </w:rPr>
+        <w:t>Task</w:t>
+      </w:r>
+      <w:r>
+        <w:rPr>
+          <w:rFonts w:ascii="Times New Roman" w:hAnsi="Times New Roman" w:cs="Times New Roman"/>
+          <w:sz w:val="28"/>
+          <w:szCs w:val="28"/>
+          <w:lang w:val="uk-UA"/>
+        </w:rPr>
+        <w:t xml:space="preserve"> </w:t>
+      </w:r>
+      <w:r>
+        <w:rPr>
+          <w:rFonts w:ascii="Times New Roman" w:hAnsi="Times New Roman" w:cs="Times New Roman"/>
+          <w:sz w:val="28"/>
+          <w:szCs w:val="28"/>
+          <w:lang w:val="uk-UA"/>
+        </w:rPr>
+        <w:t xml:space="preserve">(завдання) </w:t>
+      </w:r>
+      <w:r>
+        <w:rPr>
+          <w:rFonts w:ascii="Times New Roman" w:hAnsi="Times New Roman" w:cs="Times New Roman"/>
+          <w:sz w:val="28"/>
+          <w:szCs w:val="28"/>
+          <w:lang w:val="uk-UA"/>
+        </w:rPr>
+        <w:t>–</w:t>
+      </w:r>
+      <w:r>
+        <w:rPr>
+          <w:rFonts w:ascii="Times New Roman" w:hAnsi="Times New Roman" w:cs="Times New Roman"/>
+          <w:sz w:val="28"/>
+          <w:szCs w:val="28"/>
+          <w:lang w:val="uk-UA"/>
+        </w:rPr>
+        <w:t xml:space="preserve"> </w:t>
+      </w:r>
+      <w:r>
+        <w:rPr>
+          <w:rFonts w:ascii="Times New Roman" w:hAnsi="Times New Roman" w:cs="Times New Roman"/>
+          <w:sz w:val="28"/>
+          <w:szCs w:val="28"/>
+          <w:lang w:val="uk-UA"/>
+        </w:rPr>
+        <w:t>об’єкт з назвою у застосунку</w:t>
+      </w:r>
+      <w:r>
+        <w:rPr>
+          <w:rFonts w:ascii="Times New Roman" w:hAnsi="Times New Roman" w:cs="Times New Roman"/>
+          <w:sz w:val="28"/>
+          <w:szCs w:val="28"/>
+          <w:lang w:val="uk-UA"/>
+        </w:rPr>
+        <w:t>, який має</w:t>
+      </w:r>
+      <w:r>
+        <w:rPr>
+          <w:rFonts w:ascii="Times New Roman" w:hAnsi="Times New Roman" w:cs="Times New Roman"/>
+          <w:sz w:val="28"/>
+          <w:szCs w:val="28"/>
+          <w:lang w:val="uk-UA"/>
+        </w:rPr>
+        <w:t>/відображає</w:t>
+      </w:r>
+      <w:r>
+        <w:rPr>
+          <w:rFonts w:ascii="Times New Roman" w:hAnsi="Times New Roman" w:cs="Times New Roman"/>
+          <w:sz w:val="28"/>
+          <w:szCs w:val="28"/>
+          <w:lang w:val="uk-UA"/>
+        </w:rPr>
+        <w:t xml:space="preserve">: </w:t>
+      </w:r>
+      <w:r>
+        <w:rPr>
+          <w:rFonts w:ascii="Times New Roman" w:hAnsi="Times New Roman" w:cs="Times New Roman"/>
+          <w:sz w:val="28"/>
+          <w:szCs w:val="28"/>
+          <w:lang w:val="uk-UA"/>
+        </w:rPr>
+        <w:t>пріоритет</w:t>
+      </w:r>
+      <w:r>
+        <w:rPr>
+          <w:rFonts w:ascii="Times New Roman" w:hAnsi="Times New Roman" w:cs="Times New Roman"/>
+          <w:sz w:val="28"/>
+          <w:szCs w:val="28"/>
+          <w:lang w:val="uk-UA"/>
+        </w:rPr>
+        <w:t xml:space="preserve">, </w:t>
+      </w:r>
+      <w:r>
+        <w:rPr>
+          <w:rFonts w:ascii="Times New Roman" w:hAnsi="Times New Roman" w:cs="Times New Roman"/>
+          <w:sz w:val="28"/>
+          <w:szCs w:val="28"/>
+          <w:lang w:val="uk-UA"/>
+        </w:rPr>
+        <w:t xml:space="preserve">заплановану кількість помідорів, поточну кількість виконаних помідорів, </w:t>
+      </w:r>
+      <w:r>
+        <w:rPr>
+          <w:rFonts w:ascii="Times New Roman" w:hAnsi="Times New Roman" w:cs="Times New Roman"/>
+          <w:sz w:val="28"/>
+          <w:szCs w:val="28"/>
+          <w:lang w:val="uk-UA"/>
+        </w:rPr>
+        <w:t>запланований час виконання</w:t>
+      </w:r>
+      <w:r>
+        <w:rPr>
+          <w:rFonts w:ascii="Times New Roman" w:hAnsi="Times New Roman" w:cs="Times New Roman"/>
+          <w:sz w:val="28"/>
+          <w:szCs w:val="28"/>
+          <w:lang w:val="uk-UA"/>
+        </w:rPr>
+        <w:t>, довжина назви завдання</w:t>
+      </w:r>
+      <w:r>
+        <w:rPr>
+          <w:rFonts w:ascii="Times New Roman" w:hAnsi="Times New Roman" w:cs="Times New Roman"/>
+          <w:sz w:val="28"/>
+          <w:szCs w:val="28"/>
+          <w:lang w:val="uk-UA"/>
+        </w:rPr>
+        <w:t xml:space="preserve"> </w:t>
+      </w:r>
+      <w:r>
+        <w:rPr>
+          <w:rFonts w:ascii="Times New Roman" w:hAnsi="Times New Roman" w:cs="Times New Roman"/>
+          <w:sz w:val="28"/>
+          <w:szCs w:val="28"/>
+          <w:lang w:val="uk-UA"/>
+        </w:rPr>
+        <w:t xml:space="preserve">обмежена 40 символами, назва завдання може містити </w:t>
+      </w:r>
+      <w:r>
+        <w:rPr>
+          <w:rFonts w:ascii="Times New Roman" w:hAnsi="Times New Roman" w:cs="Times New Roman"/>
+          <w:sz w:val="28"/>
+          <w:szCs w:val="28"/>
+          <w:lang w:val="uk-UA"/>
+        </w:rPr>
+        <w:t xml:space="preserve">будь-які </w:t>
+      </w:r>
+      <w:r>
+        <w:rPr>
+          <w:rFonts w:ascii="Times New Roman" w:hAnsi="Times New Roman" w:cs="Times New Roman"/>
+          <w:sz w:val="28"/>
+          <w:szCs w:val="28"/>
+          <w:lang w:val="uk-UA"/>
+        </w:rPr>
+        <w:t>символи</w:t>
+      </w:r>
+      <w:r>
+        <w:rPr>
+          <w:rFonts w:ascii="Times New Roman" w:hAnsi="Times New Roman" w:cs="Times New Roman"/>
+          <w:sz w:val="28"/>
+          <w:szCs w:val="28"/>
+          <w:lang w:val="uk-UA"/>
+        </w:rPr>
+        <w:t>.</w:t>
+      </w:r>
+    </w:p>
+    <w:p>
+      <w:pPr>
+        <w:rPr>
+          <w:rFonts w:ascii="Times New Roman" w:hAnsi="Times New Roman" w:cs="Times New Roman"/>
+          <w:sz w:val="28"/>
+          <w:szCs w:val="28"/>
+          <w:lang w:val="uk-UA"/>
+        </w:rPr>
+      </w:pPr>
+      <w:r>
+        <w:rPr>
+          <w:rFonts w:ascii="Times New Roman" w:hAnsi="Times New Roman" w:cs="Times New Roman"/>
+          <w:sz w:val="28"/>
+          <w:szCs w:val="28"/>
+          <w:lang w:val="en-US"/>
+        </w:rPr>
+        <w:t>Timer</w:t>
+      </w:r>
+      <w:r>
+        <w:rPr>
+          <w:rFonts w:ascii="Times New Roman" w:hAnsi="Times New Roman" w:cs="Times New Roman"/>
+          <w:sz w:val="28"/>
+          <w:szCs w:val="28"/>
+          <w:lang w:val="uk-UA"/>
+        </w:rPr>
+        <w:t xml:space="preserve"> </w:t>
+      </w:r>
+      <w:r>
+        <w:rPr>
+          <w:rFonts w:ascii="Times New Roman" w:hAnsi="Times New Roman" w:cs="Times New Roman"/>
+          <w:sz w:val="28"/>
+          <w:szCs w:val="28"/>
+          <w:lang w:val="en-US"/>
+        </w:rPr>
+        <w:t>for</w:t>
+      </w:r>
+      <w:r>
+        <w:rPr>
+          <w:rFonts w:ascii="Times New Roman" w:hAnsi="Times New Roman" w:cs="Times New Roman"/>
+          <w:sz w:val="28"/>
+          <w:szCs w:val="28"/>
+          <w:lang w:val="uk-UA"/>
+        </w:rPr>
+        <w:t xml:space="preserve"> </w:t>
+      </w:r>
+      <w:r>
+        <w:rPr>
+          <w:rFonts w:ascii="Times New Roman" w:hAnsi="Times New Roman" w:cs="Times New Roman"/>
+          <w:sz w:val="28"/>
+          <w:szCs w:val="28"/>
+          <w:lang w:val="en-US"/>
+        </w:rPr>
+        <w:t>task</w:t>
+      </w:r>
+      <w:r>
+        <w:rPr>
+          <w:rFonts w:ascii="Times New Roman" w:hAnsi="Times New Roman" w:cs="Times New Roman"/>
+          <w:sz w:val="28"/>
+          <w:szCs w:val="28"/>
+          <w:lang w:val="uk-UA"/>
+        </w:rPr>
+        <w:t xml:space="preserve"> (таймер для завдання) – потенційна послідовність </w:t>
+      </w:r>
+      <w:r>
+        <w:rPr>
+          <w:rFonts w:ascii="Times New Roman" w:hAnsi="Times New Roman" w:cs="Times New Roman"/>
+          <w:sz w:val="28"/>
+          <w:szCs w:val="28"/>
+          <w:lang w:val="en-US"/>
+        </w:rPr>
+        <w:t>work</w:t>
+      </w:r>
+      <w:r>
+        <w:rPr>
+          <w:rFonts w:ascii="Times New Roman" w:hAnsi="Times New Roman" w:cs="Times New Roman"/>
+          <w:sz w:val="28"/>
+          <w:szCs w:val="28"/>
+          <w:lang w:val="uk-UA"/>
+        </w:rPr>
+        <w:t xml:space="preserve"> </w:t>
+      </w:r>
+      <w:r>
+        <w:rPr>
+          <w:rFonts w:ascii="Times New Roman" w:hAnsi="Times New Roman" w:cs="Times New Roman"/>
+          <w:sz w:val="28"/>
+          <w:szCs w:val="28"/>
+          <w:lang w:val="en-US"/>
+        </w:rPr>
+        <w:t>timer</w:t>
+      </w:r>
+      <w:r>
+        <w:rPr>
+          <w:rFonts w:ascii="Times New Roman" w:hAnsi="Times New Roman" w:cs="Times New Roman"/>
+          <w:sz w:val="28"/>
+          <w:szCs w:val="28"/>
+          <w:lang w:val="uk-UA"/>
+        </w:rPr>
+        <w:t xml:space="preserve"> та </w:t>
+      </w:r>
+      <w:r>
+        <w:rPr>
+          <w:rFonts w:ascii="Times New Roman" w:hAnsi="Times New Roman" w:cs="Times New Roman"/>
+          <w:sz w:val="28"/>
+          <w:szCs w:val="28"/>
+          <w:lang w:val="en-US"/>
+        </w:rPr>
+        <w:t>break</w:t>
+      </w:r>
+      <w:r>
+        <w:rPr>
+          <w:rFonts w:ascii="Times New Roman" w:hAnsi="Times New Roman" w:cs="Times New Roman"/>
+          <w:sz w:val="28"/>
+          <w:szCs w:val="28"/>
+          <w:lang w:val="uk-UA"/>
+        </w:rPr>
+        <w:t xml:space="preserve"> </w:t>
+      </w:r>
+      <w:r>
+        <w:rPr>
+          <w:rFonts w:ascii="Times New Roman" w:hAnsi="Times New Roman" w:cs="Times New Roman"/>
+          <w:sz w:val="28"/>
+          <w:szCs w:val="28"/>
+          <w:lang w:val="en-US"/>
+        </w:rPr>
+        <w:t>timer</w:t>
+      </w:r>
+      <w:r>
+        <w:rPr>
+          <w:rFonts w:ascii="Times New Roman" w:hAnsi="Times New Roman" w:cs="Times New Roman"/>
+          <w:sz w:val="28"/>
+          <w:szCs w:val="28"/>
+          <w:lang w:val="uk-UA"/>
+        </w:rPr>
+        <w:t xml:space="preserve">, після кожного спрацювання </w:t>
+      </w:r>
+      <w:r>
+        <w:rPr>
+          <w:rFonts w:ascii="Times New Roman" w:hAnsi="Times New Roman" w:cs="Times New Roman"/>
+          <w:sz w:val="28"/>
+          <w:szCs w:val="28"/>
+          <w:lang w:val="en-US"/>
+        </w:rPr>
+        <w:t>work</w:t>
+      </w:r>
+      <w:r>
+        <w:rPr>
+          <w:rFonts w:ascii="Times New Roman" w:hAnsi="Times New Roman" w:cs="Times New Roman"/>
+          <w:sz w:val="28"/>
+          <w:szCs w:val="28"/>
+          <w:lang w:val="uk-UA"/>
+        </w:rPr>
+        <w:t xml:space="preserve"> </w:t>
+      </w:r>
+      <w:r>
+        <w:rPr>
+          <w:rFonts w:ascii="Times New Roman" w:hAnsi="Times New Roman" w:cs="Times New Roman"/>
+          <w:sz w:val="28"/>
+          <w:szCs w:val="28"/>
+          <w:lang w:val="en-US"/>
+        </w:rPr>
+        <w:t>timer</w:t>
+      </w:r>
+      <w:r>
+        <w:rPr>
+          <w:rFonts w:ascii="Times New Roman" w:hAnsi="Times New Roman" w:cs="Times New Roman"/>
+          <w:sz w:val="28"/>
+          <w:szCs w:val="28"/>
+          <w:lang w:val="uk-UA"/>
+        </w:rPr>
+        <w:t xml:space="preserve"> оновлюється поточна кількість помідорів для цього завдання, </w:t>
+      </w:r>
+      <w:r>
+        <w:rPr>
+          <w:rFonts w:ascii="Times New Roman" w:hAnsi="Times New Roman" w:cs="Times New Roman"/>
+          <w:sz w:val="28"/>
+          <w:szCs w:val="28"/>
+          <w:lang w:val="en-US"/>
+        </w:rPr>
+        <w:t>work</w:t>
+      </w:r>
+      <w:r>
+        <w:rPr>
+          <w:rFonts w:ascii="Times New Roman" w:hAnsi="Times New Roman" w:cs="Times New Roman"/>
+          <w:sz w:val="28"/>
+          <w:szCs w:val="28"/>
+          <w:lang w:val="uk-UA"/>
+        </w:rPr>
+        <w:t xml:space="preserve"> </w:t>
+      </w:r>
+      <w:r>
+        <w:rPr>
+          <w:rFonts w:ascii="Times New Roman" w:hAnsi="Times New Roman" w:cs="Times New Roman"/>
+          <w:sz w:val="28"/>
+          <w:szCs w:val="28"/>
+          <w:lang w:val="en-US"/>
+        </w:rPr>
+        <w:t>timer</w:t>
+      </w:r>
+      <w:r>
+        <w:rPr>
+          <w:rFonts w:ascii="Times New Roman" w:hAnsi="Times New Roman" w:cs="Times New Roman"/>
+          <w:sz w:val="28"/>
+          <w:szCs w:val="28"/>
+          <w:lang w:val="uk-UA"/>
+        </w:rPr>
+        <w:t xml:space="preserve"> користувач може. </w:t>
+      </w:r>
+    </w:p>
+    <w:p>
+      <w:pPr>
+        <w:rPr>
+          <w:rFonts w:ascii="Times New Roman" w:hAnsi="Times New Roman" w:cs="Times New Roman"/>
+          <w:sz w:val="28"/>
+          <w:szCs w:val="28"/>
+          <w:lang w:val="uk-UA"/>
+        </w:rPr>
+      </w:pPr>
+      <w:r>
+        <w:rPr>
+          <w:rFonts w:ascii="Times New Roman" w:hAnsi="Times New Roman" w:cs="Times New Roman"/>
+          <w:sz w:val="28"/>
+          <w:szCs w:val="28"/>
+          <w:lang w:val="en-US"/>
+        </w:rPr>
+        <w:t>Project</w:t>
+      </w:r>
+      <w:r>
+        <w:rPr>
+          <w:rFonts w:ascii="Times New Roman" w:hAnsi="Times New Roman" w:cs="Times New Roman"/>
+          <w:sz w:val="28"/>
+          <w:szCs w:val="28"/>
+          <w:lang w:val="uk-UA"/>
+        </w:rPr>
+        <w:t xml:space="preserve"> (проект) – об’єкт з назвою у застосунку, який містить у собі задачі, довжина назви проекту обмежена </w:t>
+      </w:r>
+      <w:r>
+        <w:rPr>
+          <w:rFonts w:ascii="Times New Roman" w:hAnsi="Times New Roman" w:cs="Times New Roman"/>
+          <w:color w:val="000080"/>
+          <w:sz w:val="28"/>
+          <w:szCs w:val="28"/>
+          <w:lang w:val="uk-UA"/>
+        </w:rPr>
+        <w:t>24</w:t>
+      </w:r>
+      <w:r>
+        <w:rPr>
+          <w:rFonts w:ascii="Times New Roman" w:hAnsi="Times New Roman" w:cs="Times New Roman"/>
+          <w:sz w:val="28"/>
+          <w:szCs w:val="28"/>
+          <w:lang w:val="uk-UA"/>
+        </w:rPr>
+        <w:t xml:space="preserve"> </w:t>
+      </w:r>
+      <w:r>
+        <w:rPr>
+          <w:rFonts w:ascii="Times New Roman" w:hAnsi="Times New Roman" w:cs="Times New Roman"/>
+          <w:sz w:val="28"/>
+          <w:szCs w:val="28"/>
+          <w:lang w:val="uk-UA"/>
+        </w:rPr>
+        <w:t>символами, назва проекту може містити</w:t>
+      </w:r>
+      <w:r>
+        <w:rPr>
+          <w:rFonts w:ascii="Times New Roman" w:hAnsi="Times New Roman" w:cs="Times New Roman"/>
+          <w:sz w:val="28"/>
+          <w:szCs w:val="28"/>
+          <w:lang w:val="uk-UA"/>
+        </w:rPr>
+        <w:t xml:space="preserve"> </w:t>
+      </w:r>
+      <w:r>
+        <w:rPr>
+          <w:rFonts w:ascii="Times New Roman" w:hAnsi="Times New Roman" w:cs="Times New Roman"/>
+          <w:sz w:val="28"/>
+          <w:szCs w:val="28"/>
+          <w:lang w:val="uk-UA"/>
+        </w:rPr>
+        <w:t xml:space="preserve">лише літери великі та маленькі літери </w:t>
+      </w:r>
+      <w:r>
+        <w:rPr>
+          <w:rFonts w:ascii="Times New Roman" w:hAnsi="Times New Roman" w:cs="Times New Roman"/>
+          <w:sz w:val="28"/>
+          <w:szCs w:val="28"/>
+          <w:lang w:val="uk-UA"/>
+        </w:rPr>
+        <w:t>латинської, української та російської абетки, а т</w:t>
+      </w:r>
+      <w:r>
+        <w:rPr>
+          <w:rFonts w:ascii="Times New Roman" w:hAnsi="Times New Roman" w:cs="Times New Roman"/>
+          <w:sz w:val="28"/>
+          <w:szCs w:val="28"/>
+          <w:lang w:val="uk-UA"/>
+        </w:rPr>
+        <w:t>а</w:t>
+      </w:r>
+      <w:r>
+        <w:rPr>
+          <w:rFonts w:ascii="Times New Roman" w:hAnsi="Times New Roman" w:cs="Times New Roman"/>
+          <w:sz w:val="28"/>
+          <w:szCs w:val="28"/>
+          <w:lang w:val="uk-UA"/>
+        </w:rPr>
+        <w:t>кож символи: “</w:t>
+      </w:r>
+      <w:proofErr w:type="gramStart"/>
+      <w:r>
+        <w:rPr>
+          <w:rFonts w:ascii="Times New Roman" w:hAnsi="Times New Roman" w:cs="Times New Roman"/>
+          <w:sz w:val="28"/>
+          <w:szCs w:val="28"/>
+          <w:lang w:val="uk-UA"/>
+        </w:rPr>
+        <w:t>-“</w:t>
+      </w:r>
+      <w:proofErr w:type="gramEnd"/>
+      <w:r>
+        <w:rPr>
+          <w:rFonts w:ascii="Times New Roman" w:hAnsi="Times New Roman" w:cs="Times New Roman"/>
+          <w:sz w:val="28"/>
+          <w:szCs w:val="28"/>
+          <w:lang w:val="uk-UA"/>
+        </w:rPr>
+        <w:t>, “_”</w:t>
+      </w:r>
+      <w:r>
+        <w:rPr>
+          <w:rFonts w:ascii="Times New Roman" w:hAnsi="Times New Roman" w:cs="Times New Roman"/>
+          <w:sz w:val="28"/>
+          <w:szCs w:val="28"/>
+          <w:lang w:val="uk-UA"/>
+        </w:rPr>
+        <w:t xml:space="preserve">. </w:t>
       </w:r>
     </w:p>
     <w:sectPr>
@@ -567,6 +1531,11 @@
     <w:semiHidden/>
     <w:unhideWhenUsed/>
   </w:style>
+  <w:style w:type="character" w:customStyle="1" w:styleId="jlqj4b">
+    <w:name w:val="jlqj4b"/>
+    <w:basedOn w:val="a0"/>
+    <w:rsid w:val="008649C0"/>
+  </w:style>
 </w:styles>
 </file>
 

</xml_diff>

<commit_message>
Start timer for task Activity Diagram fixed. Create new project Activity Diagram added
</commit_message>
<xml_diff>
--- a/OOP/Lab4_Diagrams/Глосарій.docx
+++ b/OOP/Lab4_Diagrams/Глосарій.docx
@@ -80,25 +80,7 @@
           <w:szCs w:val="28"/>
           <w:lang w:val="uk-UA"/>
         </w:rPr>
-        <w:t xml:space="preserve"> (користувач) </w:t>
-      </w:r>
-      <w:r>
-        <w:rPr>
-          <w:rFonts w:ascii="Times New Roman" w:hAnsi="Times New Roman" w:cs="Times New Roman"/>
-          <w:sz w:val="28"/>
-          <w:szCs w:val="28"/>
-          <w:lang w:val="uk-UA"/>
-        </w:rPr>
-        <w:t>–</w:t>
-      </w:r>
-      <w:r>
-        <w:rPr>
-          <w:rFonts w:ascii="Times New Roman" w:hAnsi="Times New Roman" w:cs="Times New Roman"/>
-          <w:sz w:val="28"/>
-          <w:szCs w:val="28"/>
-          <w:lang w:val="uk-UA"/>
-        </w:rPr>
-        <w:t xml:space="preserve"> будь-хто, хто знаходиться у застосунку, робить якісь дії.</w:t>
+        <w:t xml:space="preserve"> (користувач) – будь-хто, хто знаходиться у застосунку, робить якісь дії.</w:t>
       </w:r>
     </w:p>
     <w:p>
@@ -298,52 +280,16 @@
           <w:szCs w:val="28"/>
           <w:lang w:val="uk-UA"/>
         </w:rPr>
-        <w:t xml:space="preserve">, </w:t>
-      </w:r>
-      <w:r>
-        <w:rPr>
-          <w:rFonts w:ascii="Times New Roman" w:hAnsi="Times New Roman" w:cs="Times New Roman"/>
-          <w:sz w:val="28"/>
-          <w:szCs w:val="28"/>
-          <w:lang w:val="uk-UA"/>
-        </w:rPr>
-        <w:t xml:space="preserve">користувач не може його поставити на паузу, тільки </w:t>
-      </w:r>
-      <w:r>
-        <w:rPr>
-          <w:rFonts w:ascii="Times New Roman" w:hAnsi="Times New Roman" w:cs="Times New Roman"/>
-          <w:sz w:val="28"/>
-          <w:szCs w:val="28"/>
-          <w:lang w:val="uk-UA"/>
-        </w:rPr>
-        <w:t xml:space="preserve">пропустити </w:t>
-      </w:r>
-      <w:r>
-        <w:rPr>
-          <w:rFonts w:ascii="Times New Roman" w:hAnsi="Times New Roman" w:cs="Times New Roman"/>
-          <w:sz w:val="28"/>
-          <w:szCs w:val="28"/>
-          <w:lang w:val="uk-UA"/>
-        </w:rPr>
-        <w:t>(</w:t>
-      </w:r>
-      <w:r>
-        <w:rPr>
-          <w:rFonts w:ascii="Times New Roman" w:hAnsi="Times New Roman" w:cs="Times New Roman"/>
-          <w:sz w:val="28"/>
-          <w:szCs w:val="28"/>
-          <w:lang w:val="en-US"/>
-        </w:rPr>
-        <w:t>s</w:t>
-      </w:r>
-      <w:r>
-        <w:rPr>
-          <w:rFonts w:ascii="Times New Roman" w:hAnsi="Times New Roman" w:cs="Times New Roman"/>
-          <w:sz w:val="28"/>
-          <w:szCs w:val="28"/>
-          <w:lang w:val="en-US"/>
-        </w:rPr>
-        <w:t>kip</w:t>
+        <w:t>, користувач не може його поставити на паузу, тільки пропустити (</w:t>
+      </w:r>
+      <w:r>
+        <w:rPr>
+          <w:rFonts w:ascii="Times New Roman" w:hAnsi="Times New Roman" w:cs="Times New Roman"/>
+          <w:sz w:val="28"/>
+          <w:szCs w:val="28"/>
+          <w:lang w:val="en-US"/>
+        </w:rPr>
+        <w:t>skip</w:t>
       </w:r>
       <w:r>
         <w:rPr>
@@ -425,25 +371,7 @@
           <w:szCs w:val="28"/>
           <w:lang w:val="uk-UA"/>
         </w:rPr>
-        <w:t xml:space="preserve"> (помідор) (як одиниця виміру) </w:t>
-      </w:r>
-      <w:r>
-        <w:rPr>
-          <w:rFonts w:ascii="Times New Roman" w:hAnsi="Times New Roman" w:cs="Times New Roman"/>
-          <w:sz w:val="28"/>
-          <w:szCs w:val="28"/>
-          <w:lang w:val="uk-UA"/>
-        </w:rPr>
-        <w:t>–</w:t>
-      </w:r>
-      <w:r>
-        <w:rPr>
-          <w:rFonts w:ascii="Times New Roman" w:hAnsi="Times New Roman" w:cs="Times New Roman"/>
-          <w:sz w:val="28"/>
-          <w:szCs w:val="28"/>
-          <w:lang w:val="uk-UA"/>
-        </w:rPr>
-        <w:t xml:space="preserve"> </w:t>
+        <w:t xml:space="preserve"> (помідор) (як одиниця виміру) – </w:t>
       </w:r>
       <w:r>
         <w:rPr>
@@ -453,29 +381,7 @@
           <w:szCs w:val="28"/>
           <w:lang w:val="uk-UA"/>
         </w:rPr>
-        <w:t>н</w:t>
-      </w:r>
-      <w:bookmarkStart w:id="0" w:name="_GoBack"/>
-      <w:bookmarkEnd w:id="0"/>
-      <w:r>
-        <w:rPr>
-          <w:rStyle w:val="jlqj4b"/>
-          <w:rFonts w:ascii="Times New Roman" w:hAnsi="Times New Roman" w:cs="Times New Roman"/>
-          <w:sz w:val="28"/>
-          <w:szCs w:val="28"/>
-          <w:lang w:val="uk-UA"/>
-        </w:rPr>
-        <w:t>еподільна</w:t>
-      </w:r>
-      <w:r>
-        <w:rPr>
-          <w:rStyle w:val="jlqj4b"/>
-          <w:rFonts w:ascii="Times New Roman" w:hAnsi="Times New Roman" w:cs="Times New Roman"/>
-          <w:sz w:val="28"/>
-          <w:szCs w:val="28"/>
-          <w:lang w:val="uk-UA"/>
-        </w:rPr>
-        <w:t xml:space="preserve"> </w:t>
+        <w:t xml:space="preserve">неподільна </w:t>
       </w:r>
       <w:r>
         <w:rPr>
@@ -638,16 +544,7 @@
           <w:szCs w:val="28"/>
           <w:lang w:val="uk-UA"/>
         </w:rPr>
-        <w:t>об’єкт з назвою у застосунку</w:t>
-      </w:r>
-      <w:r>
-        <w:rPr>
-          <w:rFonts w:ascii="Times New Roman" w:hAnsi="Times New Roman" w:cs="Times New Roman"/>
-          <w:sz w:val="28"/>
-          <w:szCs w:val="28"/>
-          <w:lang w:val="uk-UA"/>
-        </w:rPr>
-        <w:t>, який має</w:t>
+        <w:t>об’єкт з назвою у застосунку, який має</w:t>
       </w:r>
       <w:r>
         <w:rPr>
@@ -710,25 +607,7 @@
           <w:szCs w:val="28"/>
           <w:lang w:val="uk-UA"/>
         </w:rPr>
-        <w:t>, довжина назви завдання</w:t>
-      </w:r>
-      <w:r>
-        <w:rPr>
-          <w:rFonts w:ascii="Times New Roman" w:hAnsi="Times New Roman" w:cs="Times New Roman"/>
-          <w:sz w:val="28"/>
-          <w:szCs w:val="28"/>
-          <w:lang w:val="uk-UA"/>
-        </w:rPr>
-        <w:t xml:space="preserve"> </w:t>
-      </w:r>
-      <w:r>
-        <w:rPr>
-          <w:rFonts w:ascii="Times New Roman" w:hAnsi="Times New Roman" w:cs="Times New Roman"/>
-          <w:sz w:val="28"/>
-          <w:szCs w:val="28"/>
-          <w:lang w:val="uk-UA"/>
-        </w:rPr>
-        <w:t xml:space="preserve">обмежена 40 символами, назва завдання може містити </w:t>
+        <w:t xml:space="preserve">, довжина назви завдання обмежена 40 символами, назва завдання може містити </w:t>
       </w:r>
       <w:r>
         <w:rPr>
@@ -1095,6 +974,362 @@
         </w:rPr>
         <w:t xml:space="preserve">. </w:t>
       </w:r>
+    </w:p>
+    <w:p>
+      <w:pPr>
+        <w:rPr>
+          <w:rFonts w:ascii="Times New Roman" w:hAnsi="Times New Roman" w:cs="Times New Roman"/>
+          <w:sz w:val="28"/>
+          <w:szCs w:val="28"/>
+          <w:lang w:val="uk-UA"/>
+        </w:rPr>
+      </w:pPr>
+      <w:r>
+        <w:rPr>
+          <w:rFonts w:ascii="Times New Roman" w:hAnsi="Times New Roman" w:cs="Times New Roman"/>
+          <w:sz w:val="28"/>
+          <w:szCs w:val="28"/>
+          <w:lang w:val="en-US"/>
+        </w:rPr>
+        <w:t>In</w:t>
+      </w:r>
+      <w:r>
+        <w:rPr>
+          <w:rFonts w:ascii="Times New Roman" w:hAnsi="Times New Roman" w:cs="Times New Roman"/>
+          <w:sz w:val="28"/>
+          <w:szCs w:val="28"/>
+          <w:lang w:val="uk-UA"/>
+        </w:rPr>
+        <w:t xml:space="preserve"> </w:t>
+      </w:r>
+      <w:r>
+        <w:rPr>
+          <w:rFonts w:ascii="Times New Roman" w:hAnsi="Times New Roman" w:cs="Times New Roman"/>
+          <w:sz w:val="28"/>
+          <w:szCs w:val="28"/>
+          <w:lang w:val="en-US"/>
+        </w:rPr>
+        <w:t>diagrams</w:t>
+      </w:r>
+      <w:r>
+        <w:rPr>
+          <w:rFonts w:ascii="Times New Roman" w:hAnsi="Times New Roman" w:cs="Times New Roman"/>
+          <w:sz w:val="28"/>
+          <w:szCs w:val="28"/>
+          <w:lang w:val="uk-UA"/>
+        </w:rPr>
+        <w:t>,</w:t>
+      </w:r>
+      <w:r>
+        <w:rPr>
+          <w:rFonts w:ascii="Times New Roman" w:hAnsi="Times New Roman" w:cs="Times New Roman"/>
+          <w:sz w:val="28"/>
+          <w:szCs w:val="28"/>
+          <w:lang w:val="uk-UA"/>
+        </w:rPr>
+        <w:t xml:space="preserve"> </w:t>
+      </w:r>
+      <w:r>
+        <w:rPr>
+          <w:rFonts w:ascii="Times New Roman" w:hAnsi="Times New Roman" w:cs="Times New Roman"/>
+          <w:sz w:val="28"/>
+          <w:szCs w:val="28"/>
+          <w:lang w:val="en-US"/>
+        </w:rPr>
+        <w:t>sign</w:t>
+      </w:r>
+      <w:r>
+        <w:rPr>
+          <w:rFonts w:ascii="Times New Roman" w:hAnsi="Times New Roman" w:cs="Times New Roman"/>
+          <w:sz w:val="28"/>
+          <w:szCs w:val="28"/>
+          <w:lang w:val="uk-UA"/>
+        </w:rPr>
+        <w:t xml:space="preserve"> </w:t>
+      </w:r>
+      <w:r>
+        <w:rPr>
+          <w:rFonts w:ascii="Times New Roman" w:hAnsi="Times New Roman" w:cs="Times New Roman"/>
+          <w:sz w:val="28"/>
+          <w:szCs w:val="28"/>
+          <w:lang w:val="uk-UA"/>
+        </w:rPr>
+        <w:t xml:space="preserve">“:=” </w:t>
+      </w:r>
+      <w:r>
+        <w:rPr>
+          <w:rFonts w:ascii="Times New Roman" w:hAnsi="Times New Roman" w:cs="Times New Roman"/>
+          <w:sz w:val="28"/>
+          <w:szCs w:val="28"/>
+          <w:lang w:val="en-US"/>
+        </w:rPr>
+        <w:t>means</w:t>
+      </w:r>
+      <w:r>
+        <w:rPr>
+          <w:rFonts w:ascii="Times New Roman" w:hAnsi="Times New Roman" w:cs="Times New Roman"/>
+          <w:sz w:val="28"/>
+          <w:szCs w:val="28"/>
+          <w:lang w:val="uk-UA"/>
+        </w:rPr>
+        <w:t xml:space="preserve"> </w:t>
+      </w:r>
+      <w:r>
+        <w:rPr>
+          <w:rFonts w:ascii="Times New Roman" w:hAnsi="Times New Roman" w:cs="Times New Roman"/>
+          <w:sz w:val="28"/>
+          <w:szCs w:val="28"/>
+          <w:lang w:val="en-US"/>
+        </w:rPr>
+        <w:t>assign</w:t>
+      </w:r>
+      <w:r>
+        <w:rPr>
+          <w:rFonts w:ascii="Times New Roman" w:hAnsi="Times New Roman" w:cs="Times New Roman"/>
+          <w:sz w:val="28"/>
+          <w:szCs w:val="28"/>
+          <w:lang w:val="uk-UA"/>
+        </w:rPr>
+        <w:t xml:space="preserve"> (</w:t>
+      </w:r>
+      <w:r>
+        <w:rPr>
+          <w:rFonts w:ascii="Times New Roman" w:hAnsi="Times New Roman" w:cs="Times New Roman"/>
+          <w:sz w:val="28"/>
+          <w:szCs w:val="28"/>
+          <w:lang w:val="uk-UA"/>
+        </w:rPr>
+        <w:t xml:space="preserve">У діаграмах знак </w:t>
+      </w:r>
+      <w:r>
+        <w:rPr>
+          <w:rFonts w:ascii="Times New Roman" w:hAnsi="Times New Roman" w:cs="Times New Roman"/>
+          <w:sz w:val="28"/>
+          <w:szCs w:val="28"/>
+          <w:lang w:val="uk-UA"/>
+        </w:rPr>
+        <w:t>“</w:t>
+      </w:r>
+      <w:r>
+        <w:rPr>
+          <w:rFonts w:ascii="Times New Roman" w:hAnsi="Times New Roman" w:cs="Times New Roman"/>
+          <w:sz w:val="28"/>
+          <w:szCs w:val="28"/>
+          <w:lang w:val="uk-UA"/>
+        </w:rPr>
+        <w:t>:</w:t>
+      </w:r>
+      <w:r>
+        <w:rPr>
+          <w:rFonts w:ascii="Times New Roman" w:hAnsi="Times New Roman" w:cs="Times New Roman"/>
+          <w:sz w:val="28"/>
+          <w:szCs w:val="28"/>
+          <w:lang w:val="uk-UA"/>
+        </w:rPr>
+        <w:t xml:space="preserve">=” </w:t>
+      </w:r>
+      <w:r>
+        <w:rPr>
+          <w:rFonts w:ascii="Times New Roman" w:hAnsi="Times New Roman" w:cs="Times New Roman"/>
+          <w:sz w:val="28"/>
+          <w:szCs w:val="28"/>
+          <w:lang w:val="uk-UA"/>
+        </w:rPr>
+        <w:t>означає</w:t>
+      </w:r>
+      <w:r>
+        <w:rPr>
+          <w:rFonts w:ascii="Times New Roman" w:hAnsi="Times New Roman" w:cs="Times New Roman"/>
+          <w:sz w:val="28"/>
+          <w:szCs w:val="28"/>
+          <w:lang w:val="uk-UA"/>
+        </w:rPr>
+        <w:t xml:space="preserve"> </w:t>
+      </w:r>
+      <w:r>
+        <w:rPr>
+          <w:rFonts w:ascii="Times New Roman" w:hAnsi="Times New Roman" w:cs="Times New Roman"/>
+          <w:sz w:val="28"/>
+          <w:szCs w:val="28"/>
+          <w:lang w:val="uk-UA"/>
+        </w:rPr>
+        <w:t>присвоїти значення</w:t>
+      </w:r>
+      <w:r>
+        <w:rPr>
+          <w:rFonts w:ascii="Times New Roman" w:hAnsi="Times New Roman" w:cs="Times New Roman"/>
+          <w:sz w:val="28"/>
+          <w:szCs w:val="28"/>
+          <w:lang w:val="uk-UA"/>
+        </w:rPr>
+        <w:t>)</w:t>
+      </w:r>
+      <w:r>
+        <w:rPr>
+          <w:rFonts w:ascii="Times New Roman" w:hAnsi="Times New Roman" w:cs="Times New Roman"/>
+          <w:sz w:val="28"/>
+          <w:szCs w:val="28"/>
+          <w:lang w:val="uk-UA"/>
+        </w:rPr>
+        <w:t>.</w:t>
+      </w:r>
+      <w:bookmarkStart w:id="0" w:name="_GoBack"/>
+      <w:bookmarkEnd w:id="0"/>
+    </w:p>
+    <w:p>
+      <w:pPr>
+        <w:rPr>
+          <w:rFonts w:ascii="Times New Roman" w:hAnsi="Times New Roman" w:cs="Times New Roman"/>
+          <w:sz w:val="28"/>
+          <w:szCs w:val="28"/>
+          <w:lang w:val="en-US"/>
+        </w:rPr>
+      </w:pPr>
+      <w:r>
+        <w:rPr>
+          <w:rFonts w:ascii="Times New Roman" w:hAnsi="Times New Roman" w:cs="Times New Roman"/>
+          <w:sz w:val="28"/>
+          <w:szCs w:val="28"/>
+          <w:lang w:val="en-US"/>
+        </w:rPr>
+        <w:t>In diagrams</w:t>
+      </w:r>
+      <w:r>
+        <w:rPr>
+          <w:rFonts w:ascii="Times New Roman" w:hAnsi="Times New Roman" w:cs="Times New Roman"/>
+          <w:sz w:val="28"/>
+          <w:szCs w:val="28"/>
+          <w:lang w:val="en-US"/>
+        </w:rPr>
+        <w:t>,</w:t>
+      </w:r>
+      <w:r>
+        <w:rPr>
+          <w:rFonts w:ascii="Times New Roman" w:hAnsi="Times New Roman" w:cs="Times New Roman"/>
+          <w:sz w:val="28"/>
+          <w:szCs w:val="28"/>
+          <w:lang w:val="en-US"/>
+        </w:rPr>
+        <w:t xml:space="preserve"> </w:t>
+      </w:r>
+      <w:r>
+        <w:rPr>
+          <w:rFonts w:ascii="Times New Roman" w:hAnsi="Times New Roman" w:cs="Times New Roman"/>
+          <w:sz w:val="28"/>
+          <w:szCs w:val="28"/>
+          <w:lang w:val="en-US"/>
+        </w:rPr>
+        <w:t xml:space="preserve">sign </w:t>
+      </w:r>
+      <w:r>
+        <w:rPr>
+          <w:rFonts w:ascii="Times New Roman" w:hAnsi="Times New Roman" w:cs="Times New Roman"/>
+          <w:sz w:val="28"/>
+          <w:szCs w:val="28"/>
+          <w:lang w:val="en-US"/>
+        </w:rPr>
+        <w:t xml:space="preserve">“=” means </w:t>
+      </w:r>
+      <w:r>
+        <w:rPr>
+          <w:rFonts w:ascii="Times New Roman" w:hAnsi="Times New Roman" w:cs="Times New Roman"/>
+          <w:sz w:val="28"/>
+          <w:szCs w:val="28"/>
+          <w:lang w:val="en-US"/>
+        </w:rPr>
+        <w:t>check for equality</w:t>
+      </w:r>
+      <w:r>
+        <w:rPr>
+          <w:rFonts w:ascii="Times New Roman" w:hAnsi="Times New Roman" w:cs="Times New Roman"/>
+          <w:sz w:val="28"/>
+          <w:szCs w:val="28"/>
+          <w:lang w:val="uk-UA"/>
+        </w:rPr>
+        <w:t xml:space="preserve"> (</w:t>
+      </w:r>
+      <w:r>
+        <w:rPr>
+          <w:rFonts w:ascii="Times New Roman" w:hAnsi="Times New Roman" w:cs="Times New Roman"/>
+          <w:sz w:val="28"/>
+          <w:szCs w:val="28"/>
+          <w:lang w:val="uk-UA"/>
+        </w:rPr>
+        <w:t xml:space="preserve">У діаграмах знак </w:t>
+      </w:r>
+      <w:r>
+        <w:rPr>
+          <w:rFonts w:ascii="Times New Roman" w:hAnsi="Times New Roman" w:cs="Times New Roman"/>
+          <w:sz w:val="28"/>
+          <w:szCs w:val="28"/>
+          <w:lang w:val="en-US"/>
+        </w:rPr>
+        <w:t>“=”</w:t>
+      </w:r>
+      <w:r>
+        <w:rPr>
+          <w:rFonts w:ascii="Times New Roman" w:hAnsi="Times New Roman" w:cs="Times New Roman"/>
+          <w:sz w:val="28"/>
+          <w:szCs w:val="28"/>
+          <w:lang w:val="en-US"/>
+        </w:rPr>
+        <w:t xml:space="preserve"> </w:t>
+      </w:r>
+      <w:r>
+        <w:rPr>
+          <w:rFonts w:ascii="Times New Roman" w:hAnsi="Times New Roman" w:cs="Times New Roman"/>
+          <w:sz w:val="28"/>
+          <w:szCs w:val="28"/>
+          <w:lang w:val="uk-UA"/>
+        </w:rPr>
+        <w:t xml:space="preserve">означає </w:t>
+      </w:r>
+      <w:r>
+        <w:rPr>
+          <w:rFonts w:ascii="Times New Roman" w:hAnsi="Times New Roman" w:cs="Times New Roman"/>
+          <w:sz w:val="28"/>
+          <w:szCs w:val="28"/>
+          <w:lang w:val="uk-UA"/>
+        </w:rPr>
+        <w:t>перевірк</w:t>
+      </w:r>
+      <w:r>
+        <w:rPr>
+          <w:rFonts w:ascii="Times New Roman" w:hAnsi="Times New Roman" w:cs="Times New Roman"/>
+          <w:sz w:val="28"/>
+          <w:szCs w:val="28"/>
+          <w:lang w:val="uk-UA"/>
+        </w:rPr>
+        <w:t>у</w:t>
+      </w:r>
+      <w:r>
+        <w:rPr>
+          <w:rFonts w:ascii="Times New Roman" w:hAnsi="Times New Roman" w:cs="Times New Roman"/>
+          <w:sz w:val="28"/>
+          <w:szCs w:val="28"/>
+          <w:lang w:val="uk-UA"/>
+        </w:rPr>
+        <w:t xml:space="preserve"> на рівність)</w:t>
+      </w:r>
+      <w:r>
+        <w:rPr>
+          <w:rFonts w:ascii="Times New Roman" w:hAnsi="Times New Roman" w:cs="Times New Roman"/>
+          <w:sz w:val="28"/>
+          <w:szCs w:val="28"/>
+          <w:lang w:val="en-US"/>
+        </w:rPr>
+        <w:t>.</w:t>
+      </w:r>
+    </w:p>
+    <w:p>
+      <w:pPr>
+        <w:rPr>
+          <w:rFonts w:ascii="Times New Roman" w:hAnsi="Times New Roman" w:cs="Times New Roman"/>
+          <w:sz w:val="28"/>
+          <w:szCs w:val="28"/>
+          <w:lang w:val="en-US"/>
+        </w:rPr>
+      </w:pPr>
     </w:p>
     <w:sectPr>
       <w:pgSz w:w="11906" w:h="16838"/>

</xml_diff>

<commit_message>
2sLab1a: Modified class diagram
</commit_message>
<xml_diff>
--- a/OOP/Lab4_Diagrams/Глосарій.docx
+++ b/OOP/Lab4_Diagrams/Глосарій.docx
@@ -870,7 +870,45 @@
           <w:szCs w:val="28"/>
           <w:lang w:val="uk-UA"/>
         </w:rPr>
-        <w:t xml:space="preserve"> (проект) – об’єкт з назвою у застосунку, який містить у собі задачі, довжина назви проекту обмежена </w:t>
+        <w:t xml:space="preserve"> (проект</w:t>
+      </w:r>
+      <w:r>
+        <w:rPr>
+          <w:rFonts w:ascii="Times New Roman" w:hAnsi="Times New Roman" w:cs="Times New Roman"/>
+          <w:sz w:val="28"/>
+          <w:szCs w:val="28"/>
+          <w:lang w:val="uk-UA"/>
+        </w:rPr>
+        <w:t>(</w:t>
+      </w:r>
+      <w:proofErr w:type="spellStart"/>
+      <w:r>
+        <w:rPr>
+          <w:rFonts w:ascii="Times New Roman" w:hAnsi="Times New Roman" w:cs="Times New Roman"/>
+          <w:sz w:val="28"/>
+          <w:szCs w:val="28"/>
+          <w:lang w:val="uk-UA"/>
+        </w:rPr>
+        <w:t>проєкт</w:t>
+      </w:r>
+      <w:proofErr w:type="spellEnd"/>
+      <w:r>
+        <w:rPr>
+          <w:rFonts w:ascii="Times New Roman" w:hAnsi="Times New Roman" w:cs="Times New Roman"/>
+          <w:sz w:val="28"/>
+          <w:szCs w:val="28"/>
+          <w:lang w:val="uk-UA"/>
+        </w:rPr>
+        <w:t>)</w:t>
+      </w:r>
+      <w:r>
+        <w:rPr>
+          <w:rFonts w:ascii="Times New Roman" w:hAnsi="Times New Roman" w:cs="Times New Roman"/>
+          <w:sz w:val="28"/>
+          <w:szCs w:val="28"/>
+          <w:lang w:val="uk-UA"/>
+        </w:rPr>
+        <w:t xml:space="preserve">) – об’єкт з назвою у застосунку, який містить у собі задачі, довжина назви проекту обмежена </w:t>
       </w:r>
       <w:r>
         <w:rPr>
@@ -916,7 +954,18 @@
           <w:szCs w:val="28"/>
           <w:lang w:val="uk-UA"/>
         </w:rPr>
-        <w:t xml:space="preserve">лише літери великі та маленькі літери </w:t>
+        <w:t>лише літери ве</w:t>
+      </w:r>
+      <w:bookmarkStart w:id="0" w:name="_GoBack"/>
+      <w:bookmarkEnd w:id="0"/>
+      <w:r>
+        <w:rPr>
+          <w:rFonts w:ascii="Times New Roman" w:hAnsi="Times New Roman" w:cs="Times New Roman"/>
+          <w:sz w:val="28"/>
+          <w:szCs w:val="28"/>
+          <w:lang w:val="uk-UA"/>
+        </w:rPr>
+        <w:t xml:space="preserve">ликі та маленькі літери </w:t>
       </w:r>
       <w:r>
         <w:rPr>
@@ -943,27 +992,7 @@
           <w:szCs w:val="28"/>
           <w:lang w:val="uk-UA"/>
         </w:rPr>
-        <w:t>кож символи: “</w:t>
-      </w:r>
-      <w:proofErr w:type="gramStart"/>
-      <w:r>
-        <w:rPr>
-          <w:rFonts w:ascii="Times New Roman" w:hAnsi="Times New Roman" w:cs="Times New Roman"/>
-          <w:sz w:val="28"/>
-          <w:szCs w:val="28"/>
-          <w:lang w:val="uk-UA"/>
-        </w:rPr>
-        <w:t>-“</w:t>
-      </w:r>
-      <w:proofErr w:type="gramEnd"/>
-      <w:r>
-        <w:rPr>
-          <w:rFonts w:ascii="Times New Roman" w:hAnsi="Times New Roman" w:cs="Times New Roman"/>
-          <w:sz w:val="28"/>
-          <w:szCs w:val="28"/>
-          <w:lang w:val="uk-UA"/>
-        </w:rPr>
-        <w:t>, “_”</w:t>
+        <w:t>кож символи: “-“, “_”</w:t>
       </w:r>
       <w:r>
         <w:rPr>
@@ -1108,43 +1137,16 @@
           <w:szCs w:val="28"/>
           <w:lang w:val="uk-UA"/>
         </w:rPr>
-        <w:t>“</w:t>
-      </w:r>
-      <w:r>
-        <w:rPr>
-          <w:rFonts w:ascii="Times New Roman" w:hAnsi="Times New Roman" w:cs="Times New Roman"/>
-          <w:sz w:val="28"/>
-          <w:szCs w:val="28"/>
-          <w:lang w:val="uk-UA"/>
-        </w:rPr>
-        <w:t>:</w:t>
-      </w:r>
-      <w:r>
-        <w:rPr>
-          <w:rFonts w:ascii="Times New Roman" w:hAnsi="Times New Roman" w:cs="Times New Roman"/>
-          <w:sz w:val="28"/>
-          <w:szCs w:val="28"/>
-          <w:lang w:val="uk-UA"/>
-        </w:rPr>
-        <w:t xml:space="preserve">=” </w:t>
-      </w:r>
-      <w:r>
-        <w:rPr>
-          <w:rFonts w:ascii="Times New Roman" w:hAnsi="Times New Roman" w:cs="Times New Roman"/>
-          <w:sz w:val="28"/>
-          <w:szCs w:val="28"/>
-          <w:lang w:val="uk-UA"/>
-        </w:rPr>
-        <w:t>означає</w:t>
-      </w:r>
-      <w:r>
-        <w:rPr>
-          <w:rFonts w:ascii="Times New Roman" w:hAnsi="Times New Roman" w:cs="Times New Roman"/>
-          <w:sz w:val="28"/>
-          <w:szCs w:val="28"/>
-          <w:lang w:val="uk-UA"/>
-        </w:rPr>
-        <w:t xml:space="preserve"> </w:t>
+        <w:t xml:space="preserve">“:=” </w:t>
+      </w:r>
+      <w:r>
+        <w:rPr>
+          <w:rFonts w:ascii="Times New Roman" w:hAnsi="Times New Roman" w:cs="Times New Roman"/>
+          <w:sz w:val="28"/>
+          <w:szCs w:val="28"/>
+          <w:lang w:val="uk-UA"/>
+        </w:rPr>
+        <w:t xml:space="preserve">означає </w:t>
       </w:r>
       <w:r>
         <w:rPr>
@@ -1173,8 +1175,6 @@
         </w:rPr>
         <w:t>.</w:t>
       </w:r>
-      <w:bookmarkStart w:id="0" w:name="_GoBack"/>
-      <w:bookmarkEnd w:id="0"/>
     </w:p>
     <w:p>
       <w:pPr>
@@ -1192,43 +1192,7 @@
           <w:szCs w:val="28"/>
           <w:lang w:val="en-US"/>
         </w:rPr>
-        <w:t>In diagrams</w:t>
-      </w:r>
-      <w:r>
-        <w:rPr>
-          <w:rFonts w:ascii="Times New Roman" w:hAnsi="Times New Roman" w:cs="Times New Roman"/>
-          <w:sz w:val="28"/>
-          <w:szCs w:val="28"/>
-          <w:lang w:val="en-US"/>
-        </w:rPr>
-        <w:t>,</w:t>
-      </w:r>
-      <w:r>
-        <w:rPr>
-          <w:rFonts w:ascii="Times New Roman" w:hAnsi="Times New Roman" w:cs="Times New Roman"/>
-          <w:sz w:val="28"/>
-          <w:szCs w:val="28"/>
-          <w:lang w:val="en-US"/>
-        </w:rPr>
-        <w:t xml:space="preserve"> </w:t>
-      </w:r>
-      <w:r>
-        <w:rPr>
-          <w:rFonts w:ascii="Times New Roman" w:hAnsi="Times New Roman" w:cs="Times New Roman"/>
-          <w:sz w:val="28"/>
-          <w:szCs w:val="28"/>
-          <w:lang w:val="en-US"/>
-        </w:rPr>
-        <w:t xml:space="preserve">sign </w:t>
-      </w:r>
-      <w:r>
-        <w:rPr>
-          <w:rFonts w:ascii="Times New Roman" w:hAnsi="Times New Roman" w:cs="Times New Roman"/>
-          <w:sz w:val="28"/>
-          <w:szCs w:val="28"/>
-          <w:lang w:val="en-US"/>
-        </w:rPr>
-        <w:t xml:space="preserve">“=” means </w:t>
+        <w:t xml:space="preserve">In diagrams, sign “=” means </w:t>
       </w:r>
       <w:r>
         <w:rPr>
@@ -1264,16 +1228,7 @@
           <w:szCs w:val="28"/>
           <w:lang w:val="en-US"/>
         </w:rPr>
-        <w:t>“=”</w:t>
-      </w:r>
-      <w:r>
-        <w:rPr>
-          <w:rFonts w:ascii="Times New Roman" w:hAnsi="Times New Roman" w:cs="Times New Roman"/>
-          <w:sz w:val="28"/>
-          <w:szCs w:val="28"/>
-          <w:lang w:val="en-US"/>
-        </w:rPr>
-        <w:t xml:space="preserve"> </w:t>
+        <w:t xml:space="preserve">“=” </w:t>
       </w:r>
       <w:r>
         <w:rPr>

</xml_diff>

<commit_message>
Readme To Do list for 2sLab1a update
</commit_message>
<xml_diff>
--- a/OOP/Lab4_Diagrams/Глосарій.docx
+++ b/OOP/Lab4_Diagrams/Глосарій.docx
@@ -954,55 +954,96 @@
           <w:szCs w:val="28"/>
           <w:lang w:val="uk-UA"/>
         </w:rPr>
-        <w:t>лише літери ве</w:t>
-      </w:r>
+        <w:t xml:space="preserve">лише літери великі та маленькі літери </w:t>
+      </w:r>
+      <w:r>
+        <w:rPr>
+          <w:rFonts w:ascii="Times New Roman" w:hAnsi="Times New Roman" w:cs="Times New Roman"/>
+          <w:sz w:val="28"/>
+          <w:szCs w:val="28"/>
+          <w:lang w:val="uk-UA"/>
+        </w:rPr>
+        <w:t>латинської, української та російської абетки, а т</w:t>
+      </w:r>
+      <w:r>
+        <w:rPr>
+          <w:rFonts w:ascii="Times New Roman" w:hAnsi="Times New Roman" w:cs="Times New Roman"/>
+          <w:sz w:val="28"/>
+          <w:szCs w:val="28"/>
+          <w:lang w:val="uk-UA"/>
+        </w:rPr>
+        <w:t>а</w:t>
+      </w:r>
+      <w:r>
+        <w:rPr>
+          <w:rFonts w:ascii="Times New Roman" w:hAnsi="Times New Roman" w:cs="Times New Roman"/>
+          <w:sz w:val="28"/>
+          <w:szCs w:val="28"/>
+          <w:lang w:val="uk-UA"/>
+        </w:rPr>
+        <w:t>кож символи: “</w:t>
+      </w:r>
+      <w:proofErr w:type="gramStart"/>
+      <w:r>
+        <w:rPr>
+          <w:rFonts w:ascii="Times New Roman" w:hAnsi="Times New Roman" w:cs="Times New Roman"/>
+          <w:sz w:val="28"/>
+          <w:szCs w:val="28"/>
+          <w:lang w:val="uk-UA"/>
+        </w:rPr>
+        <w:t>-“</w:t>
+      </w:r>
+      <w:proofErr w:type="gramEnd"/>
+      <w:r>
+        <w:rPr>
+          <w:rFonts w:ascii="Times New Roman" w:hAnsi="Times New Roman" w:cs="Times New Roman"/>
+          <w:sz w:val="28"/>
+          <w:szCs w:val="28"/>
+          <w:lang w:val="uk-UA"/>
+        </w:rPr>
+        <w:t>, “_”</w:t>
+      </w:r>
+      <w:r>
+        <w:rPr>
+          <w:rFonts w:ascii="Times New Roman" w:hAnsi="Times New Roman" w:cs="Times New Roman"/>
+          <w:sz w:val="28"/>
+          <w:szCs w:val="28"/>
+          <w:lang w:val="uk-UA"/>
+        </w:rPr>
+        <w:t xml:space="preserve">. </w:t>
+      </w:r>
+    </w:p>
+    <w:p>
+      <w:pPr>
+        <w:rPr>
+          <w:rFonts w:ascii="Times New Roman" w:hAnsi="Times New Roman" w:cs="Times New Roman"/>
+          <w:sz w:val="28"/>
+          <w:szCs w:val="28"/>
+          <w:lang w:val="uk-UA"/>
+        </w:rPr>
+      </w:pPr>
       <w:bookmarkStart w:id="0" w:name="_GoBack"/>
       <w:bookmarkEnd w:id="0"/>
-      <w:r>
-        <w:rPr>
-          <w:rFonts w:ascii="Times New Roman" w:hAnsi="Times New Roman" w:cs="Times New Roman"/>
-          <w:sz w:val="28"/>
-          <w:szCs w:val="28"/>
-          <w:lang w:val="uk-UA"/>
-        </w:rPr>
-        <w:t xml:space="preserve">ликі та маленькі літери </w:t>
-      </w:r>
-      <w:r>
-        <w:rPr>
-          <w:rFonts w:ascii="Times New Roman" w:hAnsi="Times New Roman" w:cs="Times New Roman"/>
-          <w:sz w:val="28"/>
-          <w:szCs w:val="28"/>
-          <w:lang w:val="uk-UA"/>
-        </w:rPr>
-        <w:t>латинської, української та російської абетки, а т</w:t>
-      </w:r>
-      <w:r>
-        <w:rPr>
-          <w:rFonts w:ascii="Times New Roman" w:hAnsi="Times New Roman" w:cs="Times New Roman"/>
-          <w:sz w:val="28"/>
-          <w:szCs w:val="28"/>
-          <w:lang w:val="uk-UA"/>
-        </w:rPr>
-        <w:t>а</w:t>
-      </w:r>
-      <w:r>
-        <w:rPr>
-          <w:rFonts w:ascii="Times New Roman" w:hAnsi="Times New Roman" w:cs="Times New Roman"/>
-          <w:sz w:val="28"/>
-          <w:szCs w:val="28"/>
-          <w:lang w:val="uk-UA"/>
-        </w:rPr>
-        <w:t>кож символи: “-“, “_”</w:t>
-      </w:r>
-      <w:r>
-        <w:rPr>
-          <w:rFonts w:ascii="Times New Roman" w:hAnsi="Times New Roman" w:cs="Times New Roman"/>
-          <w:sz w:val="28"/>
-          <w:szCs w:val="28"/>
-          <w:lang w:val="uk-UA"/>
-        </w:rPr>
-        <w:t xml:space="preserve">. </w:t>
-      </w:r>
+    </w:p>
+    <w:p>
+      <w:pPr>
+        <w:rPr>
+          <w:rFonts w:ascii="Times New Roman" w:hAnsi="Times New Roman" w:cs="Times New Roman"/>
+          <w:sz w:val="28"/>
+          <w:szCs w:val="28"/>
+          <w:lang w:val="uk-UA"/>
+        </w:rPr>
+      </w:pPr>
+    </w:p>
+    <w:p>
+      <w:pPr>
+        <w:rPr>
+          <w:rFonts w:ascii="Times New Roman" w:hAnsi="Times New Roman" w:cs="Times New Roman"/>
+          <w:sz w:val="28"/>
+          <w:szCs w:val="28"/>
+          <w:lang w:val="uk-UA"/>
+        </w:rPr>
+      </w:pPr>
     </w:p>
     <w:p>
       <w:pPr>

</xml_diff>